<commit_message>
[feat] answers in txt
</commit_message>
<xml_diff>
--- a/Searches.docx
+++ b/Searches.docx
@@ -270,14 +270,25 @@
       </w:r>
       <w:r>
         <w:rPr>
-          <w:noProof/>
-          <w:lang w:val="es-ES"/>
+          <w:lang w:val="it-IT"/>
+        </w:rPr>
+        <w:t xml:space="preserve"> (3484)</w:t>
+      </w:r>
+      <w:r>
+        <w:rPr>
+          <w:lang w:val="it-IT"/>
+        </w:rPr>
+        <w:br/>
+      </w:r>
+      <w:r>
+        <w:rPr>
+          <w:lang w:val="it-IT"/>
         </w:rPr>
         <w:drawing>
-          <wp:inline distT="0" distB="0" distL="0" distR="0" wp14:anchorId="2C09ADDE" wp14:editId="0A5FDF84">
-            <wp:extent cx="3000794" cy="828791"/>
+          <wp:inline distT="0" distB="0" distL="0" distR="0" wp14:anchorId="7C734D8D" wp14:editId="6E73085D">
+            <wp:extent cx="3886742" cy="1095528"/>
             <wp:effectExtent l="0" t="0" r="0" b="9525"/>
-            <wp:docPr id="194445366" name="Imagen 1" descr="Interfaz de usuario gráfica, Texto&#10;&#10;Descripción generada automáticamente"/>
+            <wp:docPr id="650351324" name="Imagen 1" descr="Interfaz de usuario gráfica, Texto, Aplicación&#10;&#10;Descripción generada automáticamente"/>
             <wp:cNvGraphicFramePr>
               <a:graphicFrameLocks xmlns:a="http://schemas.openxmlformats.org/drawingml/2006/main" noChangeAspect="1"/>
             </wp:cNvGraphicFramePr>
@@ -285,7 +296,7 @@
               <a:graphicData uri="http://schemas.openxmlformats.org/drawingml/2006/picture">
                 <pic:pic xmlns:pic="http://schemas.openxmlformats.org/drawingml/2006/picture">
                   <pic:nvPicPr>
-                    <pic:cNvPr id="194445366" name="Imagen 1" descr="Interfaz de usuario gráfica, Texto&#10;&#10;Descripción generada automáticamente"/>
+                    <pic:cNvPr id="650351324" name="Imagen 1" descr="Interfaz de usuario gráfica, Texto, Aplicación&#10;&#10;Descripción generada automáticamente"/>
                     <pic:cNvPicPr/>
                   </pic:nvPicPr>
                   <pic:blipFill>
@@ -297,54 +308,7 @@
                   <pic:spPr>
                     <a:xfrm>
                       <a:off x="0" y="0"/>
-                      <a:ext cx="3000794" cy="828791"/>
-                    </a:xfrm>
-                    <a:prstGeom prst="rect">
-                      <a:avLst/>
-                    </a:prstGeom>
-                  </pic:spPr>
-                </pic:pic>
-              </a:graphicData>
-            </a:graphic>
-          </wp:inline>
-        </w:drawing>
-      </w:r>
-      <w:r>
-        <w:rPr>
-          <w:lang w:val="it-IT"/>
-        </w:rPr>
-        <w:br/>
-      </w:r>
-      <w:r>
-        <w:rPr>
-          <w:noProof/>
-          <w:lang w:val="es-ES"/>
-        </w:rPr>
-        <w:drawing>
-          <wp:inline distT="0" distB="0" distL="0" distR="0" wp14:anchorId="02F43225" wp14:editId="6D3469F7">
-            <wp:extent cx="3982006" cy="428685"/>
-            <wp:effectExtent l="0" t="0" r="0" b="9525"/>
-            <wp:docPr id="570172710" name="Imagen 1"/>
-            <wp:cNvGraphicFramePr>
-              <a:graphicFrameLocks xmlns:a="http://schemas.openxmlformats.org/drawingml/2006/main" noChangeAspect="1"/>
-            </wp:cNvGraphicFramePr>
-            <a:graphic xmlns:a="http://schemas.openxmlformats.org/drawingml/2006/main">
-              <a:graphicData uri="http://schemas.openxmlformats.org/drawingml/2006/picture">
-                <pic:pic xmlns:pic="http://schemas.openxmlformats.org/drawingml/2006/picture">
-                  <pic:nvPicPr>
-                    <pic:cNvPr id="570172710" name=""/>
-                    <pic:cNvPicPr/>
-                  </pic:nvPicPr>
-                  <pic:blipFill>
-                    <a:blip r:embed="rId10"/>
-                    <a:stretch>
-                      <a:fillRect/>
-                    </a:stretch>
-                  </pic:blipFill>
-                  <pic:spPr>
-                    <a:xfrm>
-                      <a:off x="0" y="0"/>
-                      <a:ext cx="3982006" cy="428685"/>
+                      <a:ext cx="3886742" cy="1095528"/>
                     </a:xfrm>
                     <a:prstGeom prst="rect">
                       <a:avLst/>
@@ -402,7 +366,7 @@
                     <pic:cNvPicPr/>
                   </pic:nvPicPr>
                   <pic:blipFill>
-                    <a:blip r:embed="rId11"/>
+                    <a:blip r:embed="rId10"/>
                     <a:stretch>
                       <a:fillRect/>
                     </a:stretch>
@@ -443,7 +407,7 @@
                     <pic:cNvPicPr/>
                   </pic:nvPicPr>
                   <pic:blipFill>
-                    <a:blip r:embed="rId12"/>
+                    <a:blip r:embed="rId11"/>
                     <a:stretch>
                       <a:fillRect/>
                     </a:stretch>
@@ -532,7 +496,7 @@
                     <pic:cNvPicPr/>
                   </pic:nvPicPr>
                   <pic:blipFill>
-                    <a:blip r:embed="rId13"/>
+                    <a:blip r:embed="rId12"/>
                     <a:stretch>
                       <a:fillRect/>
                     </a:stretch>
@@ -579,7 +543,7 @@
                     <pic:cNvPicPr/>
                   </pic:nvPicPr>
                   <pic:blipFill>
-                    <a:blip r:embed="rId14"/>
+                    <a:blip r:embed="rId13"/>
                     <a:stretch>
                       <a:fillRect/>
                     </a:stretch>
@@ -654,7 +618,7 @@
                     <pic:cNvPicPr/>
                   </pic:nvPicPr>
                   <pic:blipFill>
-                    <a:blip r:embed="rId15"/>
+                    <a:blip r:embed="rId14"/>
                     <a:stretch>
                       <a:fillRect/>
                     </a:stretch>
@@ -695,7 +659,7 @@
                     <pic:cNvPicPr/>
                   </pic:nvPicPr>
                   <pic:blipFill>
-                    <a:blip r:embed="rId16"/>
+                    <a:blip r:embed="rId15"/>
                     <a:stretch>
                       <a:fillRect/>
                     </a:stretch>
@@ -781,7 +745,7 @@
                     <pic:cNvPicPr/>
                   </pic:nvPicPr>
                   <pic:blipFill>
-                    <a:blip r:embed="rId17"/>
+                    <a:blip r:embed="rId16"/>
                     <a:stretch>
                       <a:fillRect/>
                     </a:stretch>
@@ -828,7 +792,7 @@
                     <pic:cNvPicPr/>
                   </pic:nvPicPr>
                   <pic:blipFill>
-                    <a:blip r:embed="rId18"/>
+                    <a:blip r:embed="rId17"/>
                     <a:stretch>
                       <a:fillRect/>
                     </a:stretch>
@@ -874,10 +838,7 @@
         <w:t xml:space="preserve">Quanti sono gli insegnanti che non hanno un numero di telefono? </w:t>
       </w:r>
       <w:r>
-        <w:t>(50</w:t>
-      </w:r>
-      <w:r>
-        <w:t>)</w:t>
+        <w:t>(50)</w:t>
       </w:r>
     </w:p>
     <w:p>
@@ -908,7 +869,7 @@
                     <pic:cNvPicPr/>
                   </pic:nvPicPr>
                   <pic:blipFill>
-                    <a:blip r:embed="rId19"/>
+                    <a:blip r:embed="rId18"/>
                     <a:stretch>
                       <a:fillRect/>
                     </a:stretch>
@@ -955,7 +916,7 @@
                     <pic:cNvPicPr/>
                   </pic:nvPicPr>
                   <pic:blipFill>
-                    <a:blip r:embed="rId20"/>
+                    <a:blip r:embed="rId19"/>
                     <a:stretch>
                       <a:fillRect/>
                     </a:stretch>
@@ -1105,7 +1066,7 @@
                     <pic:cNvPicPr/>
                   </pic:nvPicPr>
                   <pic:blipFill>
-                    <a:blip r:embed="rId21"/>
+                    <a:blip r:embed="rId20"/>
                     <a:stretch>
                       <a:fillRect/>
                     </a:stretch>
@@ -1152,7 +1113,7 @@
                     <pic:cNvPicPr/>
                   </pic:nvPicPr>
                   <pic:blipFill>
-                    <a:blip r:embed="rId22"/>
+                    <a:blip r:embed="rId21"/>
                     <a:stretch>
                       <a:fillRect/>
                     </a:stretch>
@@ -1225,7 +1186,7 @@
                     <pic:cNvPicPr/>
                   </pic:nvPicPr>
                   <pic:blipFill>
-                    <a:blip r:embed="rId23"/>
+                    <a:blip r:embed="rId22"/>
                     <a:stretch>
                       <a:fillRect/>
                     </a:stretch>
@@ -1274,7 +1235,7 @@
                     <pic:cNvPicPr/>
                   </pic:nvPicPr>
                   <pic:blipFill>
-                    <a:blip r:embed="rId24"/>
+                    <a:blip r:embed="rId23"/>
                     <a:stretch>
                       <a:fillRect/>
                     </a:stretch>
@@ -1341,7 +1302,7 @@
                     <pic:cNvPicPr/>
                   </pic:nvPicPr>
                   <pic:blipFill>
-                    <a:blip r:embed="rId25"/>
+                    <a:blip r:embed="rId24"/>
                     <a:stretch>
                       <a:fillRect/>
                     </a:stretch>
@@ -1390,7 +1351,7 @@
                     <pic:cNvPicPr/>
                   </pic:nvPicPr>
                   <pic:blipFill>
-                    <a:blip r:embed="rId26"/>
+                    <a:blip r:embed="rId25"/>
                     <a:stretch>
                       <a:fillRect/>
                     </a:stretch>
@@ -1434,13 +1395,7 @@
         <w:rPr>
           <w:lang w:val="it-IT"/>
         </w:rPr>
-        <w:t>Contare quanti corsi di laurea ci sono per ogni dipartiment</w:t>
-      </w:r>
-      <w:r>
-        <w:rPr>
-          <w:lang w:val="it-IT"/>
-        </w:rPr>
-        <w:t>o</w:t>
+        <w:t>Contare quanti corsi di laurea ci sono per ogni dipartimento</w:t>
       </w:r>
     </w:p>
     <w:p>
@@ -1471,7 +1426,7 @@
                     <pic:cNvPicPr/>
                   </pic:nvPicPr>
                   <pic:blipFill>
-                    <a:blip r:embed="rId27"/>
+                    <a:blip r:embed="rId26"/>
                     <a:stretch>
                       <a:fillRect/>
                     </a:stretch>
@@ -1520,7 +1475,7 @@
                     <pic:cNvPicPr/>
                   </pic:nvPicPr>
                   <pic:blipFill>
-                    <a:blip r:embed="rId28"/>
+                    <a:blip r:embed="rId27"/>
                     <a:stretch>
                       <a:fillRect/>
                     </a:stretch>

</xml_diff>